<commit_message>
Phase 2 - adding
</commit_message>
<xml_diff>
--- a/Phase2/IR-Phase2-9839039.docx
+++ b/Phase2/IR-Phase2-9839039.docx
@@ -65,6 +65,18 @@
         </w:rPr>
         <w:t>ی</w:t>
       </w:r>
+    </w:p>
+    <w:p>
+      <w:pPr>
+        <w:bidi/>
+        <w:rPr>
+          <w:rFonts w:cs="B Nazanin" w:hint="cs"/>
+          <w:sz w:val="28"/>
+          <w:szCs w:val="28"/>
+          <w:rtl/>
+          <w:lang w:bidi="fa-IR"/>
+        </w:rPr>
+      </w:pPr>
     </w:p>
     <w:p>
       <w:pPr>
@@ -144,7 +156,7 @@
     <w:pPr>
       <w:pStyle w:val="Header"/>
       <w:rPr>
-        <w:rFonts w:cs="B Nazanin+ Bold" w:hint="cs"/>
+        <w:rFonts w:cs="B Nazanin+ Bold"/>
         <w:sz w:val="24"/>
         <w:szCs w:val="24"/>
         <w:rtl/>

</xml_diff>